<commit_message>
Testando Prisineiro A -Condenacao Mutua 15
</commit_message>
<xml_diff>
--- a/Teste/JUNIT Teste.docx
+++ b/Teste/JUNIT Teste.docx
@@ -110,9 +110,9 @@
           <w:noProof/>
         </w:rPr>
         <w:drawing>
-          <wp:inline distT="0" distB="0" distL="0" distR="0" wp14:anchorId="7FECC980" wp14:editId="085DB064">
-            <wp:extent cx="5400040" cy="1968500"/>
-            <wp:effectExtent l="114300" t="114300" r="143510" b="146050"/>
+          <wp:inline distT="0" distB="0" distL="0" distR="0" wp14:anchorId="7FECC980" wp14:editId="4F13DBAC">
+            <wp:extent cx="5400040" cy="1642938"/>
+            <wp:effectExtent l="133350" t="114300" r="143510" b="167005"/>
             <wp:docPr id="1" name="Imagem 1"/>
             <wp:cNvGraphicFramePr>
               <a:graphicFrameLocks xmlns:a="http://schemas.openxmlformats.org/drawingml/2006/main" noChangeAspect="1"/>
@@ -133,7 +133,7 @@
                   <pic:spPr>
                     <a:xfrm>
                       <a:off x="0" y="0"/>
-                      <a:ext cx="5400040" cy="1968500"/>
+                      <a:ext cx="5418813" cy="1648650"/>
                     </a:xfrm>
                     <a:prstGeom prst="rect">
                       <a:avLst/>
@@ -209,9 +209,9 @@
           <w:noProof/>
         </w:rPr>
         <w:drawing>
-          <wp:inline distT="0" distB="0" distL="0" distR="0" wp14:anchorId="3E0E00B3" wp14:editId="513F5E9D">
-            <wp:extent cx="5400040" cy="1830705"/>
-            <wp:effectExtent l="114300" t="114300" r="143510" b="150495"/>
+          <wp:inline distT="0" distB="0" distL="0" distR="0" wp14:anchorId="3E0E00B3" wp14:editId="7BFBCCA0">
+            <wp:extent cx="5400040" cy="1722452"/>
+            <wp:effectExtent l="114300" t="114300" r="143510" b="144780"/>
             <wp:docPr id="3" name="Imagem 3"/>
             <wp:cNvGraphicFramePr>
               <a:graphicFrameLocks xmlns:a="http://schemas.openxmlformats.org/drawingml/2006/main" noChangeAspect="1"/>
@@ -232,7 +232,7 @@
                   <pic:spPr>
                     <a:xfrm>
                       <a:off x="0" y="0"/>
-                      <a:ext cx="5400040" cy="1830705"/>
+                      <a:ext cx="5432614" cy="1732842"/>
                     </a:xfrm>
                     <a:prstGeom prst="rect">
                       <a:avLst/>
@@ -267,6 +267,131 @@
                         <a:srgbClr val="FFFFFF"/>
                       </a:contourClr>
                     </a:sp3d>
+                  </pic:spPr>
+                </pic:pic>
+              </a:graphicData>
+            </a:graphic>
+          </wp:inline>
+        </w:drawing>
+      </w:r>
+    </w:p>
+    <w:p/>
+    <w:p/>
+    <w:p/>
+    <w:p/>
+    <w:p/>
+    <w:p/>
+    <w:p/>
+    <w:p/>
+    <w:p/>
+    <w:p>
+      <w:pPr>
+        <w:rPr>
+          <w:b/>
+          <w:bCs/>
+          <w:u w:val="single"/>
+        </w:rPr>
+      </w:pPr>
+      <w:r>
+        <w:lastRenderedPageBreak/>
+        <w:t xml:space="preserve">Agora Testando Julgamento do Prisioneiro </w:t>
+      </w:r>
+      <w:r>
+        <w:rPr>
+          <w:b/>
+          <w:bCs/>
+        </w:rPr>
+        <w:t>A</w:t>
+      </w:r>
+      <w:r>
+        <w:rPr>
+          <w:b/>
+          <w:bCs/>
+        </w:rPr>
+        <w:t xml:space="preserve"> </w:t>
+      </w:r>
+      <w:r>
+        <w:t xml:space="preserve">e Prisioneiro </w:t>
+      </w:r>
+      <w:r>
+        <w:rPr>
+          <w:b/>
+          <w:bCs/>
+        </w:rPr>
+        <w:t>B</w:t>
+      </w:r>
+    </w:p>
+    <w:p>
+      <w:pPr>
+        <w:rPr>
+          <w:b/>
+          <w:bCs/>
+        </w:rPr>
+      </w:pPr>
+      <w:proofErr w:type="spellStart"/>
+      <w:r>
+        <w:rPr>
+          <w:b/>
+          <w:bCs/>
+        </w:rPr>
+        <w:t>Prisioneiro</w:t>
+      </w:r>
+      <w:r>
+        <w:rPr>
+          <w:b/>
+          <w:bCs/>
+        </w:rPr>
+        <w:t>A</w:t>
+      </w:r>
+      <w:proofErr w:type="spellEnd"/>
+    </w:p>
+    <w:p>
+      <w:r>
+        <w:t>Testando a PENA_CONDENACAO_</w:t>
+      </w:r>
+      <w:proofErr w:type="gramStart"/>
+      <w:r>
+        <w:t>MUTUA</w:t>
+      </w:r>
+      <w:proofErr w:type="gramEnd"/>
+      <w:r>
+        <w:t xml:space="preserve"> =15;</w:t>
+      </w:r>
+    </w:p>
+    <w:p>
+      <w:r>
+        <w:rPr>
+          <w:noProof/>
+        </w:rPr>
+        <w:drawing>
+          <wp:inline distT="0" distB="0" distL="0" distR="0" wp14:anchorId="46820D78" wp14:editId="43CBAE09">
+            <wp:extent cx="5400040" cy="2650490"/>
+            <wp:effectExtent l="0" t="0" r="0" b="0"/>
+            <wp:docPr id="5" name="Imagem 5"/>
+            <wp:cNvGraphicFramePr>
+              <a:graphicFrameLocks xmlns:a="http://schemas.openxmlformats.org/drawingml/2006/main" noChangeAspect="1"/>
+            </wp:cNvGraphicFramePr>
+            <a:graphic xmlns:a="http://schemas.openxmlformats.org/drawingml/2006/main">
+              <a:graphicData uri="http://schemas.openxmlformats.org/drawingml/2006/picture">
+                <pic:pic xmlns:pic="http://schemas.openxmlformats.org/drawingml/2006/picture">
+                  <pic:nvPicPr>
+                    <pic:cNvPr id="1" name=""/>
+                    <pic:cNvPicPr/>
+                  </pic:nvPicPr>
+                  <pic:blipFill>
+                    <a:blip r:embed="rId6"/>
+                    <a:stretch>
+                      <a:fillRect/>
+                    </a:stretch>
+                  </pic:blipFill>
+                  <pic:spPr>
+                    <a:xfrm>
+                      <a:off x="0" y="0"/>
+                      <a:ext cx="5400040" cy="2650490"/>
+                    </a:xfrm>
+                    <a:prstGeom prst="rect">
+                      <a:avLst/>
+                    </a:prstGeom>
                   </pic:spPr>
                 </pic:pic>
               </a:graphicData>

</xml_diff>

<commit_message>
Testando Prisioneiro B - Condenacao Mutua 15
</commit_message>
<xml_diff>
--- a/Teste/JUNIT Teste.docx
+++ b/Teste/JUNIT Teste.docx
@@ -401,6 +401,75 @@
       </w:r>
     </w:p>
     <w:p/>
+    <w:p>
+      <w:proofErr w:type="spellStart"/>
+      <w:r>
+        <w:rPr>
+          <w:b/>
+          <w:bCs/>
+        </w:rPr>
+        <w:t>PrisioneiroB</w:t>
+      </w:r>
+      <w:proofErr w:type="spellEnd"/>
+    </w:p>
+    <w:p>
+      <w:r>
+        <w:t>Testando a PENA_</w:t>
+      </w:r>
+      <w:r>
+        <w:t xml:space="preserve">CONDENACAO </w:t>
+      </w:r>
+      <w:proofErr w:type="gramStart"/>
+      <w:r>
+        <w:t>MUTUA</w:t>
+      </w:r>
+      <w:proofErr w:type="gramEnd"/>
+      <w:r>
+        <w:t>=15;</w:t>
+      </w:r>
+    </w:p>
+    <w:p>
+      <w:r>
+        <w:rPr>
+          <w:noProof/>
+        </w:rPr>
+        <w:drawing>
+          <wp:inline distT="0" distB="0" distL="0" distR="0" wp14:anchorId="788451E1" wp14:editId="76FDBE7D">
+            <wp:extent cx="5400040" cy="2783840"/>
+            <wp:effectExtent l="0" t="0" r="0" b="0"/>
+            <wp:docPr id="6" name="Imagem 6"/>
+            <wp:cNvGraphicFramePr>
+              <a:graphicFrameLocks xmlns:a="http://schemas.openxmlformats.org/drawingml/2006/main" noChangeAspect="1"/>
+            </wp:cNvGraphicFramePr>
+            <a:graphic xmlns:a="http://schemas.openxmlformats.org/drawingml/2006/main">
+              <a:graphicData uri="http://schemas.openxmlformats.org/drawingml/2006/picture">
+                <pic:pic xmlns:pic="http://schemas.openxmlformats.org/drawingml/2006/picture">
+                  <pic:nvPicPr>
+                    <pic:cNvPr id="1" name=""/>
+                    <pic:cNvPicPr/>
+                  </pic:nvPicPr>
+                  <pic:blipFill>
+                    <a:blip r:embed="rId7"/>
+                    <a:stretch>
+                      <a:fillRect/>
+                    </a:stretch>
+                  </pic:blipFill>
+                  <pic:spPr>
+                    <a:xfrm>
+                      <a:off x="0" y="0"/>
+                      <a:ext cx="5400040" cy="2783840"/>
+                    </a:xfrm>
+                    <a:prstGeom prst="rect">
+                      <a:avLst/>
+                    </a:prstGeom>
+                  </pic:spPr>
+                </pic:pic>
+              </a:graphicData>
+            </a:graphic>
+          </wp:inline>
+        </w:drawing>
+      </w:r>
+    </w:p>
     <w:p/>
     <w:sectPr>
       <w:pgSz w:w="11906" w:h="16838"/>

</xml_diff>

<commit_message>
Finalizado Teste Prisioneiro A e B
</commit_message>
<xml_diff>
--- a/Teste/JUNIT Teste.docx
+++ b/Teste/JUNIT Teste.docx
@@ -470,7 +470,117 @@
         </w:drawing>
       </w:r>
     </w:p>
-    <w:p/>
+    <w:p>
+      <w:pPr>
+        <w:jc w:val="center"/>
+        <w:rPr>
+          <w:b/>
+          <w:bCs/>
+        </w:rPr>
+      </w:pPr>
+    </w:p>
+    <w:p>
+      <w:pPr>
+        <w:jc w:val="center"/>
+        <w:rPr>
+          <w:b/>
+          <w:bCs/>
+        </w:rPr>
+      </w:pPr>
+    </w:p>
+    <w:p>
+      <w:pPr>
+        <w:jc w:val="center"/>
+        <w:rPr>
+          <w:b/>
+          <w:bCs/>
+        </w:rPr>
+      </w:pPr>
+    </w:p>
+    <w:p>
+      <w:pPr>
+        <w:jc w:val="center"/>
+        <w:rPr>
+          <w:b/>
+          <w:bCs/>
+        </w:rPr>
+      </w:pPr>
+    </w:p>
+    <w:p>
+      <w:pPr>
+        <w:jc w:val="center"/>
+        <w:rPr>
+          <w:b/>
+          <w:bCs/>
+        </w:rPr>
+      </w:pPr>
+    </w:p>
+    <w:p>
+      <w:pPr>
+        <w:jc w:val="center"/>
+        <w:rPr>
+          <w:b/>
+          <w:bCs/>
+        </w:rPr>
+      </w:pPr>
+      <w:r>
+        <w:rPr>
+          <w:b/>
+          <w:bCs/>
+        </w:rPr>
+        <w:lastRenderedPageBreak/>
+        <w:t>Teste Final</w:t>
+      </w:r>
+    </w:p>
+    <w:p>
+      <w:pPr>
+        <w:rPr>
+          <w:rFonts w:ascii="Arial" w:hAnsi="Arial" w:cs="Arial"/>
+          <w:b/>
+          <w:bCs/>
+        </w:rPr>
+      </w:pPr>
+      <w:r>
+        <w:rPr>
+          <w:noProof/>
+        </w:rPr>
+        <w:drawing>
+          <wp:inline distT="0" distB="0" distL="0" distR="0" wp14:anchorId="021112DA" wp14:editId="448FFFAE">
+            <wp:extent cx="5400040" cy="3044190"/>
+            <wp:effectExtent l="0" t="0" r="0" b="3810"/>
+            <wp:docPr id="7" name="Imagem 7"/>
+            <wp:cNvGraphicFramePr>
+              <a:graphicFrameLocks xmlns:a="http://schemas.openxmlformats.org/drawingml/2006/main" noChangeAspect="1"/>
+            </wp:cNvGraphicFramePr>
+            <a:graphic xmlns:a="http://schemas.openxmlformats.org/drawingml/2006/main">
+              <a:graphicData uri="http://schemas.openxmlformats.org/drawingml/2006/picture">
+                <pic:pic xmlns:pic="http://schemas.openxmlformats.org/drawingml/2006/picture">
+                  <pic:nvPicPr>
+                    <pic:cNvPr id="1" name=""/>
+                    <pic:cNvPicPr/>
+                  </pic:nvPicPr>
+                  <pic:blipFill>
+                    <a:blip r:embed="rId8"/>
+                    <a:stretch>
+                      <a:fillRect/>
+                    </a:stretch>
+                  </pic:blipFill>
+                  <pic:spPr>
+                    <a:xfrm>
+                      <a:off x="0" y="0"/>
+                      <a:ext cx="5400040" cy="3044190"/>
+                    </a:xfrm>
+                    <a:prstGeom prst="rect">
+                      <a:avLst/>
+                    </a:prstGeom>
+                  </pic:spPr>
+                </pic:pic>
+              </a:graphicData>
+            </a:graphic>
+          </wp:inline>
+        </w:drawing>
+      </w:r>
+    </w:p>
     <w:sectPr>
       <w:pgSz w:w="11906" w:h="16838"/>
       <w:pgMar w:top="1417" w:right="1701" w:bottom="1417" w:left="1701" w:header="708" w:footer="708" w:gutter="0"/>

</xml_diff>